<commit_message>
added sentence about scavenger hunt
</commit_message>
<xml_diff>
--- a/plant_id_concept.docx
+++ b/plant_id_concept.docx
@@ -20,7 +20,13 @@
         <w:t xml:space="preserve"> plant in different settings. </w:t>
       </w:r>
       <w:r>
-        <w:t xml:space="preserve">They may input the location and elevation of the plant (using the phone’s GPS system), adding it to a map, which will allow other users to plan hikes and create checklists of plants to see. </w:t>
+        <w:t>They may input the location and elevation of the plant (using the phone’s GPS system), adding it to a map, which will allow other users to plan hikes and create checklists of plants to see.</w:t>
+      </w:r>
+      <w:r>
+        <w:t xml:space="preserve"> These checklists could then be used to have plant-finding competitions or scavenger hunts in groups.</w:t>
+      </w:r>
+      <w:r>
+        <w:t xml:space="preserve"> </w:t>
       </w:r>
       <w:r>
         <w:t>If the key or search for some reason fails to identify a plant, users will be able to submit a photo and wait for a more knowledgeable user to identify it (which will add it to our database</w:t>

</xml_diff>